<commit_message>
Petit MAJ Install WIN
</commit_message>
<xml_diff>
--- a/DOSSIERS A RENDRE/1.0/INC1/Manuel d'installation de windows xp.docx
+++ b/DOSSIERS A RENDRE/1.0/INC1/Manuel d'installation de windows xp.docx
@@ -1,28 +1,71 @@
 
 <file path=word/document.xml><?xml version="1.0" encoding="utf-8"?>
-<w:document xmlns:wpc="http://schemas.microsoft.com/office/word/2010/wordprocessingCanvas" xmlns:mc="http://schemas.openxmlformats.org/markup-compatibility/2006" xmlns:o="urn:schemas-microsoft-com:office:office" xmlns:r="http://schemas.openxmlformats.org/officeDocument/2006/relationships" xmlns:m="http://schemas.openxmlformats.org/officeDocument/2006/math" xmlns:v="urn:schemas-microsoft-com:vml" xmlns:wp14="http://schemas.microsoft.com/office/word/2010/wordprocessingDrawing" xmlns:wp="http://schemas.openxmlformats.org/drawingml/2006/wordprocessingDrawing" xmlns:w10="urn:schemas-microsoft-com:office:word" xmlns:w="http://schemas.openxmlformats.org/wordprocessingml/2006/main" xmlns:w14="http://schemas.microsoft.com/office/word/2010/wordml" xmlns:wpg="http://schemas.microsoft.com/office/word/2010/wordprocessingGroup" xmlns:wpi="http://schemas.microsoft.com/office/word/2010/wordprocessingInk" xmlns:wne="http://schemas.microsoft.com/office/word/2006/wordml" xmlns:wps="http://schemas.microsoft.com/office/word/2010/wordprocessingShape" mc:Ignorable="w14 wp14">
+<w:document xmlns:wpc="http://schemas.microsoft.com/office/word/2010/wordprocessingCanvas" xmlns:mo="http://schemas.microsoft.com/office/mac/office/2008/main" xmlns:mc="http://schemas.openxmlformats.org/markup-compatibility/2006" xmlns:mv="urn:schemas-microsoft-com:mac:vml" xmlns:o="urn:schemas-microsoft-com:office:office" xmlns:r="http://schemas.openxmlformats.org/officeDocument/2006/relationships" xmlns:m="http://schemas.openxmlformats.org/officeDocument/2006/math" xmlns:v="urn:schemas-microsoft-com:vml" xmlns:wp14="http://schemas.microsoft.com/office/word/2010/wordprocessingDrawing" xmlns:wp="http://schemas.openxmlformats.org/drawingml/2006/wordprocessingDrawing" xmlns:w10="urn:schemas-microsoft-com:office:word" xmlns:w="http://schemas.openxmlformats.org/wordprocessingml/2006/main" xmlns:w14="http://schemas.microsoft.com/office/word/2010/wordml" xmlns:wpg="http://schemas.microsoft.com/office/word/2010/wordprocessingGroup" xmlns:wpi="http://schemas.microsoft.com/office/word/2010/wordprocessingInk" xmlns:wne="http://schemas.microsoft.com/office/word/2006/wordml" xmlns:wps="http://schemas.microsoft.com/office/word/2010/wordprocessingShape" mc:Ignorable="w14 wp14">
   <w:body>
     <w:p>
       <w:pPr>
-        <w:rPr>
-          <w:rFonts w:ascii="Arial" w:hAnsi="Arial" w:cs="Arial"/>
-          <w:sz w:val="24"/>
-          <w:szCs w:val="24"/>
-        </w:rPr>
-      </w:pPr>
-      <w:r>
-        <w:rPr>
-          <w:rFonts w:ascii="Arial" w:hAnsi="Arial" w:cs="Arial"/>
-          <w:noProof/>
-          <w:sz w:val="24"/>
-          <w:szCs w:val="24"/>
-          <w:lang w:eastAsia="fr-FR"/>
+        <w:jc w:val="both"/>
+        <w:rPr>
+          <w:rFonts w:ascii="Arial" w:hAnsi="Arial" w:cs="Arial"/>
+          <w:sz w:val="24"/>
+          <w:szCs w:val="24"/>
+        </w:rPr>
+      </w:pPr>
+      <w:r>
+        <w:rPr>
+          <w:rFonts w:ascii="Arial" w:hAnsi="Arial" w:cs="Arial"/>
+          <w:sz w:val="24"/>
+          <w:szCs w:val="24"/>
+        </w:rPr>
+        <w:t>Dans cette partie, nous verrons comment étapes par étapes, l’installation de Windows XP Professionnel.</w:t>
+      </w:r>
+    </w:p>
+    <w:p>
+      <w:pPr>
+        <w:jc w:val="both"/>
+        <w:rPr>
+          <w:rFonts w:ascii="Arial" w:hAnsi="Arial" w:cs="Arial"/>
+          <w:sz w:val="24"/>
+          <w:szCs w:val="24"/>
+        </w:rPr>
+      </w:pPr>
+      <w:r>
+        <w:rPr>
+          <w:rFonts w:ascii="Arial" w:hAnsi="Arial" w:cs="Arial"/>
+          <w:sz w:val="24"/>
+          <w:szCs w:val="24"/>
+        </w:rPr>
+        <w:t>Tout d’abord, il faut insérez le CD de Windows dans le lecteur CD ( dans notre cas un lecteur externe USB sera relié au PC embarqué), et redémarrez l’ordinateur. Si l’ordinateur boot bien sur le CD, Windows vous invite d’appuyer sur une touche pour lancer l’installation.(voir image ci dessous).</w:t>
+      </w:r>
+      <w:r>
+        <w:rPr>
+          <w:rFonts w:ascii="Arial" w:hAnsi="Arial" w:cs="Arial"/>
+          <w:sz w:val="24"/>
+          <w:szCs w:val="24"/>
+        </w:rPr>
+        <w:t xml:space="preserve"> </w:t>
+      </w:r>
+    </w:p>
+    <w:p>
+      <w:pPr>
+        <w:jc w:val="both"/>
+        <w:rPr>
+          <w:rFonts w:ascii="Arial" w:hAnsi="Arial" w:cs="Arial"/>
+          <w:sz w:val="24"/>
+          <w:szCs w:val="24"/>
+        </w:rPr>
+      </w:pPr>
+      <w:r>
+        <w:rPr>
+          <w:rFonts w:ascii="Arial" w:hAnsi="Arial" w:cs="Arial"/>
+          <w:sz w:val="24"/>
+          <w:szCs w:val="24"/>
         </w:rPr>
         <w:drawing>
-          <wp:inline distT="0" distB="0" distL="0" distR="0" wp14:anchorId="72831584" wp14:editId="29DD7080">
+          <wp:inline distT="0" distB="0" distL="0" distR="0" wp14:anchorId="23CE7C06" wp14:editId="4378B0BF">
             <wp:extent cx="5760720" cy="794385"/>
-            <wp:effectExtent l="0" t="0" r="0" b="5715"/>
-            <wp:docPr id="25" name="Image 25"/>
+            <wp:effectExtent l="0" t="0" r="5080" b="0"/>
+            <wp:docPr id="25" name=""/>
             <wp:cNvGraphicFramePr>
               <a:graphicFrameLocks xmlns:a="http://schemas.openxmlformats.org/drawingml/2006/main" noChangeAspect="1"/>
             </wp:cNvGraphicFramePr>
@@ -53,6 +96,11 @@
                     <a:prstGeom prst="rect">
                       <a:avLst/>
                     </a:prstGeom>
+                    <a:extLst>
+                      <a:ext uri="{FAA26D3D-D897-4be2-8F04-BA451C77F1D7}">
+                        <ma14:placeholderFlag xmlns:ma14="http://schemas.microsoft.com/office/mac/drawingml/2011/main"/>
+                      </a:ext>
+                    </a:extLst>
                   </pic:spPr>
                 </pic:pic>
               </a:graphicData>
@@ -69,23 +117,16 @@
           <w:szCs w:val="24"/>
         </w:rPr>
       </w:pPr>
-      <w:r>
-        <w:rPr>
-          <w:rFonts w:ascii="Arial" w:hAnsi="Arial" w:cs="Arial"/>
-          <w:sz w:val="24"/>
-          <w:szCs w:val="24"/>
-        </w:rPr>
-        <w:t>Insérez le CD de Windows dans votre lecteur CD et redémarrez votre ordinateur. L'ordinateur doit booter sur le CD. Windows va vous demander d'appuyer sur une touche pour démarrer à partir du CD-ROM.</w:t>
-      </w:r>
-    </w:p>
-    <w:p>
-      <w:pPr>
-        <w:rPr>
-          <w:rFonts w:ascii="Arial" w:hAnsi="Arial" w:cs="Arial"/>
-          <w:sz w:val="24"/>
-          <w:szCs w:val="24"/>
-        </w:rPr>
-      </w:pPr>
+    </w:p>
+    <w:p>
+      <w:pPr>
+        <w:rPr>
+          <w:rFonts w:ascii="Arial" w:hAnsi="Arial" w:cs="Arial"/>
+          <w:sz w:val="24"/>
+          <w:szCs w:val="24"/>
+        </w:rPr>
+      </w:pPr>
+      <w:bookmarkStart w:id="0" w:name="_GoBack"/>
       <w:r>
         <w:rPr>
           <w:rFonts w:ascii="Arial" w:hAnsi="Arial" w:cs="Arial"/>
@@ -95,7 +136,7 @@
           <w:lang w:eastAsia="fr-FR"/>
         </w:rPr>
         <w:drawing>
-          <wp:inline distT="0" distB="0" distL="0" distR="0" wp14:anchorId="2F31A89B" wp14:editId="1F1E0E70">
+          <wp:inline distT="0" distB="0" distL="0" distR="0" wp14:anchorId="08215C91" wp14:editId="02E8DD9A">
             <wp:extent cx="5760720" cy="4320540"/>
             <wp:effectExtent l="0" t="0" r="0" b="3810"/>
             <wp:docPr id="24" name="Image 24"/>
@@ -136,6 +177,7 @@
           </wp:inline>
         </w:drawing>
       </w:r>
+      <w:bookmarkEnd w:id="0"/>
     </w:p>
     <w:p>
       <w:pPr>
@@ -193,6 +235,7 @@
           <w:sz w:val="24"/>
           <w:szCs w:val="24"/>
         </w:rPr>
+        <w:lastRenderedPageBreak/>
         <w:t>Il suffit de se rendre dans la partie Boot (ou démarrage) et de placer votre lecteur CD-ROM en premier dans la liste.</w:t>
       </w:r>
     </w:p>
@@ -212,9 +255,8 @@
           <w:szCs w:val="24"/>
           <w:lang w:eastAsia="fr-FR"/>
         </w:rPr>
-        <w:lastRenderedPageBreak/>
         <w:drawing>
-          <wp:inline distT="0" distB="0" distL="0" distR="0" wp14:anchorId="5F1CA724" wp14:editId="694502B7">
+          <wp:inline distT="0" distB="0" distL="0" distR="0" wp14:anchorId="3A8A15E4" wp14:editId="5E76A777">
             <wp:extent cx="5760720" cy="875030"/>
             <wp:effectExtent l="0" t="0" r="0" b="1270"/>
             <wp:docPr id="26" name="Image 26"/>
@@ -290,7 +332,7 @@
           <w:lang w:eastAsia="fr-FR"/>
         </w:rPr>
         <w:drawing>
-          <wp:inline distT="0" distB="0" distL="0" distR="0" wp14:anchorId="1786233D" wp14:editId="10029F33">
+          <wp:inline distT="0" distB="0" distL="0" distR="0" wp14:anchorId="090376B2" wp14:editId="64ED44CE">
             <wp:extent cx="5760720" cy="1842770"/>
             <wp:effectExtent l="0" t="0" r="0" b="5080"/>
             <wp:docPr id="27" name="Image 27"/>
@@ -366,7 +408,7 @@
           <w:lang w:eastAsia="fr-FR"/>
         </w:rPr>
         <w:drawing>
-          <wp:inline distT="0" distB="0" distL="0" distR="0" wp14:anchorId="4FA2184E" wp14:editId="188B4BB2">
+          <wp:inline distT="0" distB="0" distL="0" distR="0" wp14:anchorId="7D75913D" wp14:editId="2251BB69">
             <wp:extent cx="5760720" cy="3168650"/>
             <wp:effectExtent l="0" t="0" r="0" b="0"/>
             <wp:docPr id="28" name="Image 28"/>
@@ -426,7 +468,7 @@
         </w:rPr>
         <w:lastRenderedPageBreak/>
         <w:drawing>
-          <wp:inline distT="0" distB="0" distL="0" distR="0" wp14:anchorId="32E39999" wp14:editId="60884352">
+          <wp:inline distT="0" distB="0" distL="0" distR="0" wp14:anchorId="348F7480" wp14:editId="7E7525AB">
             <wp:extent cx="5760720" cy="2258060"/>
             <wp:effectExtent l="0" t="0" r="0" b="8890"/>
             <wp:docPr id="29" name="Image 29"/>
@@ -502,7 +544,7 @@
           <w:lang w:eastAsia="fr-FR"/>
         </w:rPr>
         <w:drawing>
-          <wp:inline distT="0" distB="0" distL="0" distR="0" wp14:anchorId="668B783A" wp14:editId="0F90484D">
+          <wp:inline distT="0" distB="0" distL="0" distR="0" wp14:anchorId="6F3302C9" wp14:editId="12FEC7FE">
             <wp:extent cx="5760720" cy="2200910"/>
             <wp:effectExtent l="0" t="0" r="0" b="8890"/>
             <wp:docPr id="30" name="Image 30"/>
@@ -667,7 +709,7 @@
           <w:lang w:eastAsia="fr-FR"/>
         </w:rPr>
         <w:drawing>
-          <wp:inline distT="0" distB="0" distL="0" distR="0" wp14:anchorId="2D3275C9" wp14:editId="03DD6243">
+          <wp:inline distT="0" distB="0" distL="0" distR="0" wp14:anchorId="534B0F33" wp14:editId="0192ECA6">
             <wp:extent cx="5760720" cy="1911985"/>
             <wp:effectExtent l="0" t="0" r="0" b="0"/>
             <wp:docPr id="31" name="Image 31"/>
@@ -743,7 +785,7 @@
           <w:lang w:eastAsia="fr-FR"/>
         </w:rPr>
         <w:drawing>
-          <wp:inline distT="0" distB="0" distL="0" distR="0">
+          <wp:inline distT="0" distB="0" distL="0" distR="0" wp14:anchorId="7C8D5CF7" wp14:editId="56346691">
             <wp:extent cx="5760720" cy="2350135"/>
             <wp:effectExtent l="0" t="0" r="0" b="0"/>
             <wp:docPr id="1" name="Image 1"/>
@@ -828,7 +870,7 @@
           <w:lang w:eastAsia="fr-FR"/>
         </w:rPr>
         <w:drawing>
-          <wp:inline distT="0" distB="0" distL="0" distR="0" wp14:anchorId="5F0F4754" wp14:editId="68305B0C">
+          <wp:inline distT="0" distB="0" distL="0" distR="0" wp14:anchorId="334FB134" wp14:editId="134DDA48">
             <wp:extent cx="5760720" cy="909955"/>
             <wp:effectExtent l="0" t="0" r="0" b="4445"/>
             <wp:docPr id="32" name="Image 32"/>
@@ -941,7 +983,7 @@
           <w:lang w:eastAsia="fr-FR"/>
         </w:rPr>
         <w:drawing>
-          <wp:inline distT="0" distB="0" distL="0" distR="0" wp14:anchorId="2221CD07" wp14:editId="05C34E14">
+          <wp:inline distT="0" distB="0" distL="0" distR="0" wp14:anchorId="2CBBAD16" wp14:editId="36EBEFEC">
             <wp:extent cx="5760720" cy="3359785"/>
             <wp:effectExtent l="0" t="0" r="0" b="0"/>
             <wp:docPr id="33" name="Image 33"/>
@@ -1044,7 +1086,7 @@
           <w:lang w:eastAsia="fr-FR"/>
         </w:rPr>
         <w:drawing>
-          <wp:inline distT="0" distB="0" distL="0" distR="0" wp14:anchorId="200A705E" wp14:editId="4B858AA2">
+          <wp:inline distT="0" distB="0" distL="0" distR="0" wp14:anchorId="145FFCCA" wp14:editId="417192DF">
             <wp:extent cx="5443870" cy="4082903"/>
             <wp:effectExtent l="0" t="0" r="4445" b="0"/>
             <wp:docPr id="34" name="Image 34"/>
@@ -1129,7 +1171,7 @@
           <w:lang w:eastAsia="fr-FR"/>
         </w:rPr>
         <w:drawing>
-          <wp:inline distT="0" distB="0" distL="0" distR="0" wp14:anchorId="516C49AD" wp14:editId="42534578">
+          <wp:inline distT="0" distB="0" distL="0" distR="0" wp14:anchorId="3D1C4569" wp14:editId="009FA32B">
             <wp:extent cx="5760720" cy="4320540"/>
             <wp:effectExtent l="0" t="0" r="0" b="3810"/>
             <wp:docPr id="35" name="Image 35"/>
@@ -1322,7 +1364,7 @@
           <w:lang w:eastAsia="fr-FR"/>
         </w:rPr>
         <w:drawing>
-          <wp:inline distT="0" distB="0" distL="0" distR="0" wp14:anchorId="0F9CDB59" wp14:editId="0F979524">
+          <wp:inline distT="0" distB="0" distL="0" distR="0" wp14:anchorId="074349D1" wp14:editId="3B739C50">
             <wp:extent cx="5760720" cy="4320540"/>
             <wp:effectExtent l="0" t="0" r="0" b="3810"/>
             <wp:docPr id="36" name="Image 36"/>
@@ -1507,7 +1549,7 @@
           <w:lang w:eastAsia="fr-FR"/>
         </w:rPr>
         <w:drawing>
-          <wp:inline distT="0" distB="0" distL="0" distR="0" wp14:anchorId="45413535" wp14:editId="71A315C2">
+          <wp:inline distT="0" distB="0" distL="0" distR="0" wp14:anchorId="5D406FAE" wp14:editId="0C095ACE">
             <wp:extent cx="5760720" cy="4320540"/>
             <wp:effectExtent l="0" t="0" r="0" b="3810"/>
             <wp:docPr id="39" name="Image 39"/>
@@ -1692,7 +1734,7 @@
           <w:lang w:eastAsia="fr-FR"/>
         </w:rPr>
         <w:drawing>
-          <wp:inline distT="0" distB="0" distL="0" distR="0" wp14:anchorId="188695B6" wp14:editId="7E2A1FAF">
+          <wp:inline distT="0" distB="0" distL="0" distR="0" wp14:anchorId="5DED3639" wp14:editId="70461B0C">
             <wp:extent cx="5760720" cy="4320540"/>
             <wp:effectExtent l="0" t="0" r="0" b="3810"/>
             <wp:docPr id="40" name="Image 40"/>
@@ -1885,7 +1927,7 @@
           <w:lang w:eastAsia="fr-FR"/>
         </w:rPr>
         <w:drawing>
-          <wp:inline distT="0" distB="0" distL="0" distR="0" wp14:anchorId="310E8219" wp14:editId="14A1C6EF">
+          <wp:inline distT="0" distB="0" distL="0" distR="0" wp14:anchorId="4C887C3E" wp14:editId="2B132B1E">
             <wp:extent cx="5760720" cy="4320540"/>
             <wp:effectExtent l="0" t="0" r="0" b="3810"/>
             <wp:docPr id="41" name="Image 41"/>
@@ -2078,7 +2120,7 @@
           <w:lang w:eastAsia="fr-FR"/>
         </w:rPr>
         <w:drawing>
-          <wp:inline distT="0" distB="0" distL="0" distR="0" wp14:anchorId="1D598E1A" wp14:editId="0FAD35AB">
+          <wp:inline distT="0" distB="0" distL="0" distR="0" wp14:anchorId="1969FA83" wp14:editId="11BC3A8D">
             <wp:extent cx="5760720" cy="4320540"/>
             <wp:effectExtent l="0" t="0" r="0" b="3810"/>
             <wp:docPr id="42" name="Image 42"/>
@@ -2263,7 +2305,7 @@
           <w:lang w:eastAsia="fr-FR"/>
         </w:rPr>
         <w:drawing>
-          <wp:inline distT="0" distB="0" distL="0" distR="0" wp14:anchorId="02F099C5" wp14:editId="6347DA54">
+          <wp:inline distT="0" distB="0" distL="0" distR="0" wp14:anchorId="7D1EE738" wp14:editId="259951CC">
             <wp:extent cx="5760720" cy="4320540"/>
             <wp:effectExtent l="0" t="0" r="0" b="3810"/>
             <wp:docPr id="43" name="Image 43"/>
@@ -2347,7 +2389,7 @@
           <w:lang w:eastAsia="fr-FR"/>
         </w:rPr>
         <w:drawing>
-          <wp:inline distT="0" distB="0" distL="0" distR="0" wp14:anchorId="568FB876" wp14:editId="62A45F95">
+          <wp:inline distT="0" distB="0" distL="0" distR="0" wp14:anchorId="05E3BBBB" wp14:editId="0CA5A664">
             <wp:extent cx="5760720" cy="2261235"/>
             <wp:effectExtent l="0" t="0" r="0" b="5715"/>
             <wp:docPr id="44" name="Image 44"/>
@@ -2441,8 +2483,6 @@
         </w:rPr>
         <w:t>es pilotes de vos périphériques :</w:t>
       </w:r>
-      <w:bookmarkStart w:id="0" w:name="_GoBack"/>
-      <w:bookmarkEnd w:id="0"/>
     </w:p>
     <w:p>
       <w:pPr>
@@ -2461,7 +2501,7 @@
           <w:lang w:eastAsia="fr-FR"/>
         </w:rPr>
         <w:drawing>
-          <wp:inline distT="0" distB="0" distL="0" distR="0" wp14:anchorId="56F3B35D" wp14:editId="5E34E7A0">
+          <wp:inline distT="0" distB="0" distL="0" distR="0" wp14:anchorId="49ECF94F" wp14:editId="23252145">
             <wp:extent cx="5760720" cy="1564640"/>
             <wp:effectExtent l="0" t="0" r="0" b="0"/>
             <wp:docPr id="45" name="Image 45"/>
@@ -2530,7 +2570,7 @@
       </w:pPr>
     </w:pPrDefault>
   </w:docDefaults>
-  <w:latentStyles w:defLockedState="0" w:defUIPriority="99" w:defSemiHidden="1" w:defUnhideWhenUsed="1" w:defQFormat="0" w:count="267">
+  <w:latentStyles w:defLockedState="0" w:defUIPriority="99" w:defSemiHidden="1" w:defUnhideWhenUsed="1" w:defQFormat="0" w:count="276">
     <w:lsdException w:name="Normal" w:semiHidden="0" w:uiPriority="0" w:unhideWhenUsed="0" w:qFormat="1"/>
     <w:lsdException w:name="heading 1" w:semiHidden="0" w:uiPriority="9" w:unhideWhenUsed="0" w:qFormat="1"/>
     <w:lsdException w:name="heading 2" w:uiPriority="9" w:qFormat="1"/>
@@ -2734,7 +2774,7 @@
 </file>
 
 <file path=word/stylesWithEffects.xml><?xml version="1.0" encoding="utf-8"?>
-<w:styles xmlns:wpc="http://schemas.microsoft.com/office/word/2010/wordprocessingCanvas" xmlns:mc="http://schemas.openxmlformats.org/markup-compatibility/2006" xmlns:o="urn:schemas-microsoft-com:office:office" xmlns:r="http://schemas.openxmlformats.org/officeDocument/2006/relationships" xmlns:m="http://schemas.openxmlformats.org/officeDocument/2006/math" xmlns:v="urn:schemas-microsoft-com:vml" xmlns:wp14="http://schemas.microsoft.com/office/word/2010/wordprocessingDrawing" xmlns:wp="http://schemas.openxmlformats.org/drawingml/2006/wordprocessingDrawing" xmlns:w10="urn:schemas-microsoft-com:office:word" xmlns:w="http://schemas.openxmlformats.org/wordprocessingml/2006/main" xmlns:w14="http://schemas.microsoft.com/office/word/2010/wordml" xmlns:wpg="http://schemas.microsoft.com/office/word/2010/wordprocessingGroup" xmlns:wpi="http://schemas.microsoft.com/office/word/2010/wordprocessingInk" xmlns:wne="http://schemas.microsoft.com/office/word/2006/wordml" xmlns:wps="http://schemas.microsoft.com/office/word/2010/wordprocessingShape" mc:Ignorable="w14 wp14">
+<w:styles xmlns:wpc="http://schemas.microsoft.com/office/word/2010/wordprocessingCanvas" xmlns:mo="http://schemas.microsoft.com/office/mac/office/2008/main" xmlns:mc="http://schemas.openxmlformats.org/markup-compatibility/2006" xmlns:mv="urn:schemas-microsoft-com:mac:vml" xmlns:o="urn:schemas-microsoft-com:office:office" xmlns:r="http://schemas.openxmlformats.org/officeDocument/2006/relationships" xmlns:m="http://schemas.openxmlformats.org/officeDocument/2006/math" xmlns:v="urn:schemas-microsoft-com:vml" xmlns:wp14="http://schemas.microsoft.com/office/word/2010/wordprocessingDrawing" xmlns:wp="http://schemas.openxmlformats.org/drawingml/2006/wordprocessingDrawing" xmlns:w10="urn:schemas-microsoft-com:office:word" xmlns:w="http://schemas.openxmlformats.org/wordprocessingml/2006/main" xmlns:w14="http://schemas.microsoft.com/office/word/2010/wordml" xmlns:wpg="http://schemas.microsoft.com/office/word/2010/wordprocessingGroup" xmlns:wpi="http://schemas.microsoft.com/office/word/2010/wordprocessingInk" xmlns:wne="http://schemas.microsoft.com/office/word/2006/wordml" xmlns:wps="http://schemas.microsoft.com/office/word/2010/wordprocessingShape" mc:Ignorable="w14 wp14">
   <w:docDefaults>
     <w:rPrDefault>
       <w:rPr>
@@ -2750,7 +2790,7 @@
       </w:pPr>
     </w:pPrDefault>
   </w:docDefaults>
-  <w:latentStyles w:defLockedState="0" w:defUIPriority="99" w:defSemiHidden="1" w:defUnhideWhenUsed="1" w:defQFormat="0" w:count="267">
+  <w:latentStyles w:defLockedState="0" w:defUIPriority="99" w:defSemiHidden="1" w:defUnhideWhenUsed="1" w:defQFormat="0" w:count="276">
     <w:lsdException w:name="Normal" w:semiHidden="0" w:uiPriority="0" w:unhideWhenUsed="0" w:qFormat="1"/>
     <w:lsdException w:name="heading 1" w:semiHidden="0" w:uiPriority="9" w:unhideWhenUsed="0" w:qFormat="1"/>
     <w:lsdException w:name="heading 2" w:uiPriority="9" w:qFormat="1"/>

</xml_diff>